<commit_message>
formated man_skills , tech_skills education
</commit_message>
<xml_diff>
--- a/assets/templates/filled_template.docx
+++ b/assets/templates/filled_template.docx
@@ -1085,7 +1085,7 @@
           <w:p>
             <w:proofErr w:type="gramStart"/>
             <w:r>
-              <w:t xml:space="preserve">[</w:t>
+              <w:t xml:space="preserve"/>
               <w:br/>
               <w:t xml:space="preserve"/>
               <w:br/>
@@ -1097,7 +1097,11 @@
               <w:br/>
               <w:t xml:space="preserve">        Education Description = Business Solutions</w:t>
               <w:br/>
-              <w:t xml:space="preserve">]</w:t>
+              <w:t xml:space="preserve"/>
+              <w:br/>
+              <w:t xml:space="preserve"/>
+              <w:br/>
+              <w:t xml:space="preserve"/>
             </w:r>
           </w:p>
         </w:tc>
@@ -1166,7 +1170,7 @@
                 <w:sz w:val="22"/>
                 <w:szCs w:val="22"/>
               </w:rPr>
-              <w:t xml:space="preserve">[[</w:t>
+              <w:t xml:space="preserve">[</w:t>
               <w:br/>
               <w:t xml:space="preserve"/>
               <w:br/>
@@ -1258,7 +1262,11 @@
               </w:rPr>
               <w:t xml:space="preserve">Technology =  IBM</w:t>
               <w:br/>
-              <w:t xml:space="preserve">], [</w:t>
+              <w:t xml:space="preserve">]</w:t>
+              <w:br/>
+              <w:t xml:space="preserve"/>
+              <w:br/>
+              <w:t xml:space="preserve">[</w:t>
               <w:br/>
               <w:t xml:space="preserve"/>
               <w:br/>
@@ -1350,7 +1358,11 @@
               </w:rPr>
               <w:t xml:space="preserve">Technology =  IBM</w:t>
               <w:br/>
-              <w:t xml:space="preserve">], [</w:t>
+              <w:t xml:space="preserve">]</w:t>
+              <w:br/>
+              <w:t xml:space="preserve"/>
+              <w:br/>
+              <w:t xml:space="preserve">[</w:t>
               <w:br/>
               <w:t xml:space="preserve"/>
               <w:br/>
@@ -1442,7 +1454,11 @@
               </w:rPr>
               <w:t xml:space="preserve">Technology =  SCRUM.ORG</w:t>
               <w:br/>
-              <w:t xml:space="preserve">], [</w:t>
+              <w:t xml:space="preserve">]</w:t>
+              <w:br/>
+              <w:t xml:space="preserve"/>
+              <w:br/>
+              <w:t xml:space="preserve">[</w:t>
               <w:br/>
               <w:t xml:space="preserve"/>
               <w:br/>
@@ -1534,7 +1550,11 @@
               </w:rPr>
               <w:t xml:space="preserve">Technology =  FERROLOGIC A SOLITA COMPANY</w:t>
               <w:br/>
-              <w:t xml:space="preserve">], [</w:t>
+              <w:t xml:space="preserve">]</w:t>
+              <w:br/>
+              <w:t xml:space="preserve"/>
+              <w:br/>
+              <w:t xml:space="preserve">[</w:t>
               <w:br/>
               <w:t xml:space="preserve"/>
               <w:br/>
@@ -1626,7 +1646,11 @@
               </w:rPr>
               <w:t xml:space="preserve">Technology =  WEBMETHODS</w:t>
               <w:br/>
-              <w:t xml:space="preserve">], [</w:t>
+              <w:t xml:space="preserve">]</w:t>
+              <w:br/>
+              <w:t xml:space="preserve"/>
+              <w:br/>
+              <w:t xml:space="preserve">[</w:t>
               <w:br/>
               <w:t xml:space="preserve"/>
               <w:br/>
@@ -1744,7 +1768,11 @@
               <w:br/>
               <w:t xml:space="preserve"/>
               <w:br/>
-              <w:t xml:space="preserve">], [</w:t>
+              <w:t xml:space="preserve">]</w:t>
+              <w:br/>
+              <w:t xml:space="preserve"/>
+              <w:br/>
+              <w:t xml:space="preserve">[</w:t>
               <w:br/>
               <w:t xml:space="preserve"/>
               <w:br/>
@@ -1860,7 +1888,11 @@
               <w:br/>
               <w:t xml:space="preserve"/>
               <w:br/>
-              <w:t xml:space="preserve">], [</w:t>
+              <w:t xml:space="preserve">]</w:t>
+              <w:br/>
+              <w:t xml:space="preserve"/>
+              <w:br/>
+              <w:t xml:space="preserve">[</w:t>
               <w:br/>
               <w:t xml:space="preserve"/>
               <w:br/>
@@ -1976,7 +2008,11 @@
               <w:br/>
               <w:t xml:space="preserve"/>
               <w:br/>
-              <w:t xml:space="preserve">], [</w:t>
+              <w:t xml:space="preserve">]</w:t>
+              <w:br/>
+              <w:t xml:space="preserve"/>
+              <w:br/>
+              <w:t xml:space="preserve">[</w:t>
               <w:br/>
               <w:t xml:space="preserve"/>
               <w:br/>
@@ -2092,7 +2128,11 @@
               <w:br/>
               <w:t xml:space="preserve"/>
               <w:br/>
-              <w:t xml:space="preserve">], [</w:t>
+              <w:t xml:space="preserve">]</w:t>
+              <w:br/>
+              <w:t xml:space="preserve"/>
+              <w:br/>
+              <w:t xml:space="preserve">[</w:t>
               <w:br/>
               <w:t xml:space="preserve"/>
               <w:br/>
@@ -2208,7 +2248,11 @@
               <w:br/>
               <w:t xml:space="preserve"/>
               <w:br/>
-              <w:t xml:space="preserve">]]</w:t>
+              <w:t xml:space="preserve">]</w:t>
+              <w:br/>
+              <w:t xml:space="preserve"/>
+              <w:br/>
+              <w:t xml:space="preserve"/>
             </w:r>
           </w:p>
         </w:tc>
@@ -2767,7 +2811,11 @@
           <w:tcPr>
             <w:tcW w:w="6913" w:type="dxa"/>
           </w:tcPr>
-          <w:p/>
+          <w:p>
+            <w:r>
+              <w:t>Solita</w:t>
+            </w:r>
+          </w:p>
         </w:tc>
       </w:tr>
       <w:tr>
@@ -2798,18 +2846,8 @@
             <w:tcW w:w="6913" w:type="dxa"/>
           </w:tcPr>
           <w:p>
-            <w:pPr>
-              <w:rPr>
-                <w:i/>
-                <w:color w:val="0000FF"/>
-              </w:rPr>
-            </w:pPr>
-            <w:r>
-              <w:rPr>
-                <w:i/>
-                <w:color w:val="0000FF"/>
-              </w:rPr>
-              <w:t>If applicable</w:t>
+            <w:r>
+              <w:t xml:space="preserve"> COLRUYT</w:t>
             </w:r>
           </w:p>
         </w:tc>
@@ -2842,25 +2880,8 @@
             <w:tcW w:w="6913" w:type="dxa"/>
           </w:tcPr>
           <w:p>
-            <w:pPr>
-              <w:rPr>
-                <w:i/>
-                <w:color w:val="0000FF"/>
-              </w:rPr>
-            </w:pPr>
-            <w:r>
-              <w:rPr>
-                <w:i/>
-                <w:color w:val="0000FF"/>
-              </w:rPr>
-              <w:t xml:space="preserve">From </w:t>
-            </w:r>
-            <w:r>
-              <w:rPr>
-                <w:i/>
-                <w:color w:val="0000FF"/>
-              </w:rPr>
-              <w:t>month/year till month/year</w:t>
+            <w:r>
+              <w:t xml:space="preserve">03/2021 - </w:t>
             </w:r>
           </w:p>
         </w:tc>
@@ -2892,7 +2913,11 @@
           <w:tcPr>
             <w:tcW w:w="6913" w:type="dxa"/>
           </w:tcPr>
-          <w:p/>
+          <w:p>
+            <w:r>
+              <w:t>INTEGRATION ANALYST</w:t>
+            </w:r>
+          </w:p>
         </w:tc>
       </w:tr>
       <w:tr>
@@ -2928,7 +2953,11 @@
               <w:bottom w:val="single" w:sz="4" w:space="0" w:color="auto"/>
             </w:tcBorders>
           </w:tcPr>
-          <w:p/>
+          <w:p>
+            <w:r>
+              <w:t>Assisting Business Communication Team in the analysis and implementation of highly performant, high available solutions to meet the company’s B2B compliance goals. Development in and analysis for webMethods Integration Server &amp; Trading Networks Analysis of current relevant message specifications for the retail business of Colruyt. Assisting Colruyt in being compliant in communication with governmental instances. EDI Standards : EANCOM, EDIFACT, UBL Assisting the customer in supporting the production environment of their business critical B2B interfaces. Introducing a standardized way of working in the analysis discipline, using Sparx Enterprise Architect. Guiding the customer in their journey towards operational excellence.</w:t>
+            </w:r>
+          </w:p>
         </w:tc>
       </w:tr>
       <w:tr>
@@ -2958,7 +2987,11 @@
           <w:tcPr>
             <w:tcW w:w="6913" w:type="dxa"/>
           </w:tcPr>
-          <w:p/>
+          <w:p>
+            <w:r>
+              <w:t>,, a</w:t>
+            </w:r>
+          </w:p>
         </w:tc>
       </w:tr>
       <w:tr>
@@ -2989,12 +3022,7 @@
             <w:tcW w:w="6913" w:type="dxa"/>
           </w:tcPr>
           <w:p>
-            <w:pPr>
-              <w:rPr>
-                <w:i/>
-                <w:color w:val="0000FF"/>
-              </w:rPr>
-            </w:pPr>
+            <w:r/>
           </w:p>
         </w:tc>
       </w:tr>
@@ -3025,7 +3053,1219 @@
           <w:tcPr>
             <w:tcW w:w="6913" w:type="dxa"/>
           </w:tcPr>
-          <w:p/>
+          <w:p>
+            <w:r/>
+          </w:p>
+        </w:tc>
+      </w:tr>
+      <w:tr>
+        <w:tc>
+          <w:tcPr>
+            <w:tcW w:type="dxa" w:w="1606"/>
+          </w:tcPr>
+          <w:p>
+            <w:r>
+              <w:t>Company</w:t>
+            </w:r>
+          </w:p>
+        </w:tc>
+        <w:tc>
+          <w:tcPr>
+            <w:tcW w:type="dxa" w:w="6697"/>
+          </w:tcPr>
+          <w:p>
+            <w:r>
+              <w:t>Solita</w:t>
+            </w:r>
+          </w:p>
+        </w:tc>
+      </w:tr>
+      <w:tr>
+        <w:tc>
+          <w:tcPr>
+            <w:tcW w:type="dxa" w:w="1606"/>
+          </w:tcPr>
+          <w:p>
+            <w:r>
+              <w:t>Client</w:t>
+            </w:r>
+          </w:p>
+        </w:tc>
+        <w:tc>
+          <w:tcPr>
+            <w:tcW w:type="dxa" w:w="6697"/>
+          </w:tcPr>
+          <w:p>
+            <w:r>
+              <w:t xml:space="preserve"> SCANIA</w:t>
+            </w:r>
+          </w:p>
+        </w:tc>
+      </w:tr>
+      <w:tr>
+        <w:tc>
+          <w:tcPr>
+            <w:tcW w:type="dxa" w:w="1606"/>
+          </w:tcPr>
+          <w:p>
+            <w:r>
+              <w:t>Period</w:t>
+            </w:r>
+          </w:p>
+        </w:tc>
+        <w:tc>
+          <w:tcPr>
+            <w:tcW w:type="dxa" w:w="6697"/>
+          </w:tcPr>
+          <w:p>
+            <w:r>
+              <w:t>11/2018 - 02/2019</w:t>
+            </w:r>
+          </w:p>
+        </w:tc>
+      </w:tr>
+      <w:tr>
+        <w:tc>
+          <w:tcPr>
+            <w:tcW w:type="dxa" w:w="1606"/>
+          </w:tcPr>
+          <w:p>
+            <w:r>
+              <w:t>Role</w:t>
+            </w:r>
+          </w:p>
+        </w:tc>
+        <w:tc>
+          <w:tcPr>
+            <w:tcW w:type="dxa" w:w="6697"/>
+          </w:tcPr>
+          <w:p>
+            <w:r>
+              <w:t>PROJECT “CHATBOT - EARLING”</w:t>
+            </w:r>
+          </w:p>
+        </w:tc>
+      </w:tr>
+      <w:tr>
+        <w:tc>
+          <w:tcPr>
+            <w:tcW w:type="dxa" w:w="1606"/>
+          </w:tcPr>
+          <w:p>
+            <w:r>
+              <w:t>Tasks</w:t>
+            </w:r>
+          </w:p>
+        </w:tc>
+        <w:tc>
+          <w:tcPr>
+            <w:tcW w:type="dxa" w:w="6697"/>
+          </w:tcPr>
+          <w:p>
+            <w:r>
+              <w:t>Virtual teacher and guide integrated into Enterprise Architect. This Chatbot has the expanding knowledge and ability to guide, present and explain anything with the area of EA. It is the “Single point of wisdom” Creating an Enterprise Architect AddIn that connects to an AWS Chatbot application performing numerous actions inside the Enterprise Architect application. Creating a Springboot application that exposed a numerous API’s that were able to search information on the different components in Enterprise Architect, such as diagrams, projects etc.</w:t>
+            </w:r>
+          </w:p>
+        </w:tc>
+      </w:tr>
+      <w:tr>
+        <w:tc>
+          <w:tcPr>
+            <w:tcW w:type="dxa" w:w="1606"/>
+          </w:tcPr>
+          <w:p>
+            <w:r>
+              <w:t>Tools</w:t>
+            </w:r>
+          </w:p>
+        </w:tc>
+        <w:tc>
+          <w:tcPr>
+            <w:tcW w:type="dxa" w:w="6697"/>
+          </w:tcPr>
+          <w:p>
+            <w:r>
+              <w:t>,, AWS, a</w:t>
+            </w:r>
+          </w:p>
+        </w:tc>
+      </w:tr>
+      <w:tr>
+        <w:tc>
+          <w:tcPr>
+            <w:tcW w:type="dxa" w:w="1606"/>
+          </w:tcPr>
+          <w:p>
+            <w:r>
+              <w:t>Environment</w:t>
+            </w:r>
+          </w:p>
+        </w:tc>
+        <w:tc>
+          <w:tcPr>
+            <w:tcW w:type="dxa" w:w="6697"/>
+          </w:tcPr>
+          <w:p>
+            <w:r/>
+          </w:p>
+        </w:tc>
+      </w:tr>
+      <w:tr>
+        <w:tc>
+          <w:tcPr>
+            <w:tcW w:type="dxa" w:w="1606"/>
+          </w:tcPr>
+          <w:p>
+            <w:r>
+              <w:t>Methodology</w:t>
+            </w:r>
+          </w:p>
+        </w:tc>
+        <w:tc>
+          <w:tcPr>
+            <w:tcW w:type="dxa" w:w="6697"/>
+          </w:tcPr>
+          <w:p>
+            <w:r/>
+          </w:p>
+        </w:tc>
+      </w:tr>
+      <w:tr>
+        <w:tc>
+          <w:tcPr>
+            <w:tcW w:type="dxa" w:w="1606"/>
+          </w:tcPr>
+          <w:p>
+            <w:r>
+              <w:t>Company</w:t>
+            </w:r>
+          </w:p>
+        </w:tc>
+        <w:tc>
+          <w:tcPr>
+            <w:tcW w:type="dxa" w:w="6697"/>
+          </w:tcPr>
+          <w:p>
+            <w:r>
+              <w:t>Solita</w:t>
+            </w:r>
+          </w:p>
+        </w:tc>
+      </w:tr>
+      <w:tr>
+        <w:tc>
+          <w:tcPr>
+            <w:tcW w:type="dxa" w:w="1606"/>
+          </w:tcPr>
+          <w:p>
+            <w:r>
+              <w:t>Client</w:t>
+            </w:r>
+          </w:p>
+        </w:tc>
+        <w:tc>
+          <w:tcPr>
+            <w:tcW w:type="dxa" w:w="6697"/>
+          </w:tcPr>
+          <w:p>
+            <w:r>
+              <w:t xml:space="preserve"> FMSB</w:t>
+            </w:r>
+          </w:p>
+        </w:tc>
+      </w:tr>
+      <w:tr>
+        <w:tc>
+          <w:tcPr>
+            <w:tcW w:type="dxa" w:w="1606"/>
+          </w:tcPr>
+          <w:p>
+            <w:r>
+              <w:t>Period</w:t>
+            </w:r>
+          </w:p>
+        </w:tc>
+        <w:tc>
+          <w:tcPr>
+            <w:tcW w:type="dxa" w:w="6697"/>
+          </w:tcPr>
+          <w:p>
+            <w:r>
+              <w:t>04/2018 - 03/2021</w:t>
+            </w:r>
+          </w:p>
+        </w:tc>
+      </w:tr>
+      <w:tr>
+        <w:tc>
+          <w:tcPr>
+            <w:tcW w:type="dxa" w:w="1606"/>
+          </w:tcPr>
+          <w:p>
+            <w:r>
+              <w:t>Role</w:t>
+            </w:r>
+          </w:p>
+        </w:tc>
+        <w:tc>
+          <w:tcPr>
+            <w:tcW w:type="dxa" w:w="6697"/>
+          </w:tcPr>
+          <w:p>
+            <w:r>
+              <w:t>PROJECT IIB</w:t>
+            </w:r>
+          </w:p>
+        </w:tc>
+      </w:tr>
+      <w:tr>
+        <w:tc>
+          <w:tcPr>
+            <w:tcW w:type="dxa" w:w="1606"/>
+          </w:tcPr>
+          <w:p>
+            <w:r>
+              <w:t>Tasks</w:t>
+            </w:r>
+          </w:p>
+        </w:tc>
+        <w:tc>
+          <w:tcPr>
+            <w:tcW w:type="dxa" w:w="6697"/>
+          </w:tcPr>
+          <w:p>
+            <w:r>
+              <w:t>Role: Integration Architect &amp; Scrum Lead Full SOA architecture, technical analysis of ESB services and defining the service catalogue. Creating the SOA architecture for the IIB webservices, EAI services and applications. Creating the technical analysis for the IIB developers through the use of Enterprise Architect. Scrum lead of the IIB team and responsible for setting up a service estimation system with Code reviews on the IIB code to detect as soon as possible problems and help prevent future errors. Support on a technical and logical level to the developers when creating (web) services (e.g. monitoring framework)</w:t>
+            </w:r>
+          </w:p>
+        </w:tc>
+      </w:tr>
+      <w:tr>
+        <w:tc>
+          <w:tcPr>
+            <w:tcW w:type="dxa" w:w="1606"/>
+          </w:tcPr>
+          <w:p>
+            <w:r>
+              <w:t>Tools</w:t>
+            </w:r>
+          </w:p>
+        </w:tc>
+        <w:tc>
+          <w:tcPr>
+            <w:tcW w:type="dxa" w:w="6697"/>
+          </w:tcPr>
+          <w:p>
+            <w:r>
+              <w:t>,, a</w:t>
+            </w:r>
+          </w:p>
+        </w:tc>
+      </w:tr>
+      <w:tr>
+        <w:tc>
+          <w:tcPr>
+            <w:tcW w:type="dxa" w:w="1606"/>
+          </w:tcPr>
+          <w:p>
+            <w:r>
+              <w:t>Environment</w:t>
+            </w:r>
+          </w:p>
+        </w:tc>
+        <w:tc>
+          <w:tcPr>
+            <w:tcW w:type="dxa" w:w="6697"/>
+          </w:tcPr>
+          <w:p>
+            <w:r/>
+          </w:p>
+        </w:tc>
+      </w:tr>
+      <w:tr>
+        <w:tc>
+          <w:tcPr>
+            <w:tcW w:type="dxa" w:w="1606"/>
+          </w:tcPr>
+          <w:p>
+            <w:r>
+              <w:t>Methodology</w:t>
+            </w:r>
+          </w:p>
+        </w:tc>
+        <w:tc>
+          <w:tcPr>
+            <w:tcW w:type="dxa" w:w="6697"/>
+          </w:tcPr>
+          <w:p>
+            <w:r>
+              <w:t>Scrum</w:t>
+            </w:r>
+          </w:p>
+        </w:tc>
+      </w:tr>
+      <w:tr>
+        <w:tc>
+          <w:tcPr>
+            <w:tcW w:type="dxa" w:w="1606"/>
+          </w:tcPr>
+          <w:p>
+            <w:r>
+              <w:t>Company</w:t>
+            </w:r>
+          </w:p>
+        </w:tc>
+        <w:tc>
+          <w:tcPr>
+            <w:tcW w:type="dxa" w:w="6697"/>
+          </w:tcPr>
+          <w:p>
+            <w:r>
+              <w:t>Solita</w:t>
+            </w:r>
+          </w:p>
+        </w:tc>
+      </w:tr>
+      <w:tr>
+        <w:tc>
+          <w:tcPr>
+            <w:tcW w:type="dxa" w:w="1606"/>
+          </w:tcPr>
+          <w:p>
+            <w:r>
+              <w:t>Client</w:t>
+            </w:r>
+          </w:p>
+        </w:tc>
+        <w:tc>
+          <w:tcPr>
+            <w:tcW w:type="dxa" w:w="6697"/>
+          </w:tcPr>
+          <w:p>
+            <w:r>
+              <w:t xml:space="preserve"> FMSB</w:t>
+            </w:r>
+          </w:p>
+        </w:tc>
+      </w:tr>
+      <w:tr>
+        <w:tc>
+          <w:tcPr>
+            <w:tcW w:type="dxa" w:w="1606"/>
+          </w:tcPr>
+          <w:p>
+            <w:r>
+              <w:t>Period</w:t>
+            </w:r>
+          </w:p>
+        </w:tc>
+        <w:tc>
+          <w:tcPr>
+            <w:tcW w:type="dxa" w:w="6697"/>
+          </w:tcPr>
+          <w:p>
+            <w:r>
+              <w:t>11/2017 - 04/2018</w:t>
+            </w:r>
+          </w:p>
+        </w:tc>
+      </w:tr>
+      <w:tr>
+        <w:tc>
+          <w:tcPr>
+            <w:tcW w:type="dxa" w:w="1606"/>
+          </w:tcPr>
+          <w:p>
+            <w:r>
+              <w:t>Role</w:t>
+            </w:r>
+          </w:p>
+        </w:tc>
+        <w:tc>
+          <w:tcPr>
+            <w:tcW w:type="dxa" w:w="6697"/>
+          </w:tcPr>
+          <w:p>
+            <w:r>
+              <w:t>PROJECT “ELASTICSEARCH – LOGSTASH – KIBANA”</w:t>
+            </w:r>
+          </w:p>
+        </w:tc>
+      </w:tr>
+      <w:tr>
+        <w:tc>
+          <w:tcPr>
+            <w:tcW w:type="dxa" w:w="1606"/>
+          </w:tcPr>
+          <w:p>
+            <w:r>
+              <w:t>Tasks</w:t>
+            </w:r>
+          </w:p>
+        </w:tc>
+        <w:tc>
+          <w:tcPr>
+            <w:tcW w:type="dxa" w:w="6697"/>
+          </w:tcPr>
+          <w:p>
+            <w:r>
+              <w:t>The installation, configuration and documentation of the ELK stack at FMSB. Searching and building dashboards based on the transaction logs of the different FMSB service providers. Make large amounts of data available for front-end queries from different sources IIB ESB and the Mainframe. Automated push to the development machine, with Git and Jenkins.</w:t>
+            </w:r>
+          </w:p>
+        </w:tc>
+      </w:tr>
+      <w:tr>
+        <w:tc>
+          <w:tcPr>
+            <w:tcW w:type="dxa" w:w="1606"/>
+          </w:tcPr>
+          <w:p>
+            <w:r>
+              <w:t>Tools</w:t>
+            </w:r>
+          </w:p>
+        </w:tc>
+        <w:tc>
+          <w:tcPr>
+            <w:tcW w:type="dxa" w:w="6697"/>
+          </w:tcPr>
+          <w:p>
+            <w:r>
+              <w:t>,, Git</w:t>
+            </w:r>
+          </w:p>
+        </w:tc>
+      </w:tr>
+      <w:tr>
+        <w:tc>
+          <w:tcPr>
+            <w:tcW w:type="dxa" w:w="1606"/>
+          </w:tcPr>
+          <w:p>
+            <w:r>
+              <w:t>Environment</w:t>
+            </w:r>
+          </w:p>
+        </w:tc>
+        <w:tc>
+          <w:tcPr>
+            <w:tcW w:type="dxa" w:w="6697"/>
+          </w:tcPr>
+          <w:p>
+            <w:r/>
+          </w:p>
+        </w:tc>
+      </w:tr>
+      <w:tr>
+        <w:tc>
+          <w:tcPr>
+            <w:tcW w:type="dxa" w:w="1606"/>
+          </w:tcPr>
+          <w:p>
+            <w:r>
+              <w:t>Methodology</w:t>
+            </w:r>
+          </w:p>
+        </w:tc>
+        <w:tc>
+          <w:tcPr>
+            <w:tcW w:type="dxa" w:w="6697"/>
+          </w:tcPr>
+          <w:p>
+            <w:r/>
+          </w:p>
+        </w:tc>
+      </w:tr>
+      <w:tr>
+        <w:tc>
+          <w:tcPr>
+            <w:tcW w:type="dxa" w:w="1606"/>
+          </w:tcPr>
+          <w:p>
+            <w:r>
+              <w:t>Company</w:t>
+            </w:r>
+          </w:p>
+        </w:tc>
+        <w:tc>
+          <w:tcPr>
+            <w:tcW w:type="dxa" w:w="6697"/>
+          </w:tcPr>
+          <w:p>
+            <w:r>
+              <w:t>Solita</w:t>
+            </w:r>
+          </w:p>
+        </w:tc>
+      </w:tr>
+      <w:tr>
+        <w:tc>
+          <w:tcPr>
+            <w:tcW w:type="dxa" w:w="1606"/>
+          </w:tcPr>
+          <w:p>
+            <w:r>
+              <w:t>Client</w:t>
+            </w:r>
+          </w:p>
+        </w:tc>
+        <w:tc>
+          <w:tcPr>
+            <w:tcW w:type="dxa" w:w="6697"/>
+          </w:tcPr>
+          <w:p>
+            <w:r>
+              <w:t xml:space="preserve"> ETHIAS</w:t>
+            </w:r>
+          </w:p>
+        </w:tc>
+      </w:tr>
+      <w:tr>
+        <w:tc>
+          <w:tcPr>
+            <w:tcW w:type="dxa" w:w="1606"/>
+          </w:tcPr>
+          <w:p>
+            <w:r>
+              <w:t>Period</w:t>
+            </w:r>
+          </w:p>
+        </w:tc>
+        <w:tc>
+          <w:tcPr>
+            <w:tcW w:type="dxa" w:w="6697"/>
+          </w:tcPr>
+          <w:p>
+            <w:r>
+              <w:t>07/2017 - 04/2018</w:t>
+            </w:r>
+          </w:p>
+        </w:tc>
+      </w:tr>
+      <w:tr>
+        <w:tc>
+          <w:tcPr>
+            <w:tcW w:type="dxa" w:w="1606"/>
+          </w:tcPr>
+          <w:p>
+            <w:r>
+              <w:t>Role</w:t>
+            </w:r>
+          </w:p>
+        </w:tc>
+        <w:tc>
+          <w:tcPr>
+            <w:tcW w:type="dxa" w:w="6697"/>
+          </w:tcPr>
+          <w:p>
+            <w:r>
+              <w:t>PROJECT CENTURYPLUS</w:t>
+            </w:r>
+          </w:p>
+        </w:tc>
+      </w:tr>
+      <w:tr>
+        <w:tc>
+          <w:tcPr>
+            <w:tcW w:type="dxa" w:w="1606"/>
+          </w:tcPr>
+          <w:p>
+            <w:r>
+              <w:t>Tasks</w:t>
+            </w:r>
+          </w:p>
+        </w:tc>
+        <w:tc>
+          <w:tcPr>
+            <w:tcW w:type="dxa" w:w="6697"/>
+          </w:tcPr>
+          <w:p>
+            <w:r>
+              <w:t>Project CenturyPlus Full technical analysis of ESB services and defining the service catalogue. Century+ is the backend process to create the connections between web services such as ESB, mainframe and other external systems (e.g. Salesforce, ODS, …). Make the analysis of web services in Sparx Enterprise Architect, to go to a standardized and dynamic development process. With Sparx Enterprise Architect being the bridge between on the one hand the business, that was been filled in by functional analysts and on the other hand the developers by creating a technical design that is used through the whole technical development of the service. Within Sparx Enterprise Architect’s standardized analysis process, the creation of the web services definitions (language) to expose them through ESB Mediator and Centrasite. Agile Scrum lead of the ESB development team. As a Scrum lead collaborating with other scrum teams in order to align and solve issues between multiple project teams.</w:t>
+            </w:r>
+          </w:p>
+        </w:tc>
+      </w:tr>
+      <w:tr>
+        <w:tc>
+          <w:tcPr>
+            <w:tcW w:type="dxa" w:w="1606"/>
+          </w:tcPr>
+          <w:p>
+            <w:r>
+              <w:t>Tools</w:t>
+            </w:r>
+          </w:p>
+        </w:tc>
+        <w:tc>
+          <w:tcPr>
+            <w:tcW w:type="dxa" w:w="6697"/>
+          </w:tcPr>
+          <w:p>
+            <w:r>
+              <w:t>,, Salesforce, a</w:t>
+            </w:r>
+          </w:p>
+        </w:tc>
+      </w:tr>
+      <w:tr>
+        <w:tc>
+          <w:tcPr>
+            <w:tcW w:type="dxa" w:w="1606"/>
+          </w:tcPr>
+          <w:p>
+            <w:r>
+              <w:t>Environment</w:t>
+            </w:r>
+          </w:p>
+        </w:tc>
+        <w:tc>
+          <w:tcPr>
+            <w:tcW w:type="dxa" w:w="6697"/>
+          </w:tcPr>
+          <w:p>
+            <w:r/>
+          </w:p>
+        </w:tc>
+      </w:tr>
+      <w:tr>
+        <w:tc>
+          <w:tcPr>
+            <w:tcW w:type="dxa" w:w="1606"/>
+          </w:tcPr>
+          <w:p>
+            <w:r>
+              <w:t>Methodology</w:t>
+            </w:r>
+          </w:p>
+        </w:tc>
+        <w:tc>
+          <w:tcPr>
+            <w:tcW w:type="dxa" w:w="6697"/>
+          </w:tcPr>
+          <w:p>
+            <w:r>
+              <w:t>Scrum, Agile</w:t>
+            </w:r>
+          </w:p>
+        </w:tc>
+      </w:tr>
+      <w:tr>
+        <w:tc>
+          <w:tcPr>
+            <w:tcW w:type="dxa" w:w="1606"/>
+          </w:tcPr>
+          <w:p>
+            <w:r>
+              <w:t>Company</w:t>
+            </w:r>
+          </w:p>
+        </w:tc>
+        <w:tc>
+          <w:tcPr>
+            <w:tcW w:type="dxa" w:w="6697"/>
+          </w:tcPr>
+          <w:p>
+            <w:r>
+              <w:t>Solita</w:t>
+            </w:r>
+          </w:p>
+        </w:tc>
+      </w:tr>
+      <w:tr>
+        <w:tc>
+          <w:tcPr>
+            <w:tcW w:type="dxa" w:w="1606"/>
+          </w:tcPr>
+          <w:p>
+            <w:r>
+              <w:t>Client</w:t>
+            </w:r>
+          </w:p>
+        </w:tc>
+        <w:tc>
+          <w:tcPr>
+            <w:tcW w:type="dxa" w:w="6697"/>
+          </w:tcPr>
+          <w:p>
+            <w:r>
+              <w:t xml:space="preserve"> ETHIAS</w:t>
+            </w:r>
+          </w:p>
+        </w:tc>
+      </w:tr>
+      <w:tr>
+        <w:tc>
+          <w:tcPr>
+            <w:tcW w:type="dxa" w:w="1606"/>
+          </w:tcPr>
+          <w:p>
+            <w:r>
+              <w:t>Period</w:t>
+            </w:r>
+          </w:p>
+        </w:tc>
+        <w:tc>
+          <w:tcPr>
+            <w:tcW w:type="dxa" w:w="6697"/>
+          </w:tcPr>
+          <w:p>
+            <w:r>
+              <w:t>10/2016 - 06/2017</w:t>
+            </w:r>
+          </w:p>
+        </w:tc>
+      </w:tr>
+      <w:tr>
+        <w:tc>
+          <w:tcPr>
+            <w:tcW w:type="dxa" w:w="1606"/>
+          </w:tcPr>
+          <w:p>
+            <w:r>
+              <w:t>Role</w:t>
+            </w:r>
+          </w:p>
+        </w:tc>
+        <w:tc>
+          <w:tcPr>
+            <w:tcW w:type="dxa" w:w="6697"/>
+          </w:tcPr>
+          <w:p>
+            <w:r>
+              <w:t>PROJECT CENTURY</w:t>
+            </w:r>
+          </w:p>
+        </w:tc>
+      </w:tr>
+      <w:tr>
+        <w:tc>
+          <w:tcPr>
+            <w:tcW w:type="dxa" w:w="1606"/>
+          </w:tcPr>
+          <w:p>
+            <w:r>
+              <w:t>Tasks</w:t>
+            </w:r>
+          </w:p>
+        </w:tc>
+        <w:tc>
+          <w:tcPr>
+            <w:tcW w:type="dxa" w:w="6697"/>
+          </w:tcPr>
+          <w:p>
+            <w:r>
+              <w:t>Full analyse of ESB services and defining the service catalogue to connect Ethias with GuideWire. Century is the backend system between Ethias and GuideWire Make the analysis of web services in Sparx Enterprise Architect, to go to a standardized and dynamic development process. With Sparx Enterprise Architect being the bridge between on the one hand the business, that was been filled in by functional analysts and on the other hand the developers by creating a technical design that is used through the whole technical development of the service. Within Sparx Enterprise Architect’s standardized analysis process, the creation of the web services definitions (language) to expose them through ESBMediator andCentrasite. Agile Scrum lead of the ESB development team. As a Scrum lead collaborating with other scrum teams in order to align and solve issues between multiple project teams.</w:t>
+            </w:r>
+          </w:p>
+        </w:tc>
+      </w:tr>
+      <w:tr>
+        <w:tc>
+          <w:tcPr>
+            <w:tcW w:type="dxa" w:w="1606"/>
+          </w:tcPr>
+          <w:p>
+            <w:r>
+              <w:t>Tools</w:t>
+            </w:r>
+          </w:p>
+        </w:tc>
+        <w:tc>
+          <w:tcPr>
+            <w:tcW w:type="dxa" w:w="6697"/>
+          </w:tcPr>
+          <w:p>
+            <w:r>
+              <w:t>,, a</w:t>
+            </w:r>
+          </w:p>
+        </w:tc>
+      </w:tr>
+      <w:tr>
+        <w:tc>
+          <w:tcPr>
+            <w:tcW w:type="dxa" w:w="1606"/>
+          </w:tcPr>
+          <w:p>
+            <w:r>
+              <w:t>Environment</w:t>
+            </w:r>
+          </w:p>
+        </w:tc>
+        <w:tc>
+          <w:tcPr>
+            <w:tcW w:type="dxa" w:w="6697"/>
+          </w:tcPr>
+          <w:p>
+            <w:r/>
+          </w:p>
+        </w:tc>
+      </w:tr>
+      <w:tr>
+        <w:tc>
+          <w:tcPr>
+            <w:tcW w:type="dxa" w:w="1606"/>
+          </w:tcPr>
+          <w:p>
+            <w:r>
+              <w:t>Methodology</w:t>
+            </w:r>
+          </w:p>
+        </w:tc>
+        <w:tc>
+          <w:tcPr>
+            <w:tcW w:type="dxa" w:w="6697"/>
+          </w:tcPr>
+          <w:p>
+            <w:r>
+              <w:t>Scrum, Agile</w:t>
+            </w:r>
+          </w:p>
+        </w:tc>
+      </w:tr>
+      <w:tr>
+        <w:tc>
+          <w:tcPr>
+            <w:tcW w:type="dxa" w:w="1606"/>
+          </w:tcPr>
+          <w:p>
+            <w:r>
+              <w:t>Company</w:t>
+            </w:r>
+          </w:p>
+        </w:tc>
+        <w:tc>
+          <w:tcPr>
+            <w:tcW w:type="dxa" w:w="6697"/>
+          </w:tcPr>
+          <w:p>
+            <w:r>
+              <w:t>Solita</w:t>
+            </w:r>
+          </w:p>
+        </w:tc>
+      </w:tr>
+      <w:tr>
+        <w:tc>
+          <w:tcPr>
+            <w:tcW w:type="dxa" w:w="1606"/>
+          </w:tcPr>
+          <w:p>
+            <w:r>
+              <w:t>Client</w:t>
+            </w:r>
+          </w:p>
+        </w:tc>
+        <w:tc>
+          <w:tcPr>
+            <w:tcW w:type="dxa" w:w="6697"/>
+          </w:tcPr>
+          <w:p>
+            <w:r>
+              <w:t xml:space="preserve"> INTERNAL</w:t>
+            </w:r>
+          </w:p>
+        </w:tc>
+      </w:tr>
+      <w:tr>
+        <w:tc>
+          <w:tcPr>
+            <w:tcW w:type="dxa" w:w="1606"/>
+          </w:tcPr>
+          <w:p>
+            <w:r>
+              <w:t>Period</w:t>
+            </w:r>
+          </w:p>
+        </w:tc>
+        <w:tc>
+          <w:tcPr>
+            <w:tcW w:type="dxa" w:w="6697"/>
+          </w:tcPr>
+          <w:p>
+            <w:r>
+              <w:t xml:space="preserve">09/2016 - </w:t>
+            </w:r>
+          </w:p>
+        </w:tc>
+      </w:tr>
+      <w:tr>
+        <w:tc>
+          <w:tcPr>
+            <w:tcW w:type="dxa" w:w="1606"/>
+          </w:tcPr>
+          <w:p>
+            <w:r>
+              <w:t>Role</w:t>
+            </w:r>
+          </w:p>
+        </w:tc>
+        <w:tc>
+          <w:tcPr>
+            <w:tcW w:type="dxa" w:w="6697"/>
+          </w:tcPr>
+          <w:p>
+            <w:r>
+              <w:t>DEVELOPMENT OF COMMON COMPONENTS</w:t>
+            </w:r>
+          </w:p>
+        </w:tc>
+      </w:tr>
+      <w:tr>
+        <w:tc>
+          <w:tcPr>
+            <w:tcW w:type="dxa" w:w="1606"/>
+          </w:tcPr>
+          <w:p>
+            <w:r>
+              <w:t>Tasks</w:t>
+            </w:r>
+          </w:p>
+        </w:tc>
+        <w:tc>
+          <w:tcPr>
+            <w:tcW w:type="dxa" w:w="6697"/>
+          </w:tcPr>
+          <w:p>
+            <w:r>
+              <w:t>Design and analysis work to simplify and standardize to process of adding web service definition to Centrasite, from an excel template. Through the use VBA language, the excel template could transform the data from within the file to a standardized file readable by ESB service. This standardized datafile is uploaded over passive sftp on a specific port opened on the enterprise service bus to trigger the Centrasite common component service. Development of a service that receives a datafile (csv) over passive sftp, transforming it to the structure readable by Centrasite.</w:t>
+            </w:r>
+          </w:p>
+        </w:tc>
+      </w:tr>
+      <w:tr>
+        <w:tc>
+          <w:tcPr>
+            <w:tcW w:type="dxa" w:w="1606"/>
+          </w:tcPr>
+          <w:p>
+            <w:r>
+              <w:t>Tools</w:t>
+            </w:r>
+          </w:p>
+        </w:tc>
+        <w:tc>
+          <w:tcPr>
+            <w:tcW w:type="dxa" w:w="6697"/>
+          </w:tcPr>
+          <w:p>
+            <w:r>
+              <w:t>,, excel, a</w:t>
+            </w:r>
+          </w:p>
+        </w:tc>
+      </w:tr>
+      <w:tr>
+        <w:tc>
+          <w:tcPr>
+            <w:tcW w:type="dxa" w:w="1606"/>
+          </w:tcPr>
+          <w:p>
+            <w:r>
+              <w:t>Environment</w:t>
+            </w:r>
+          </w:p>
+        </w:tc>
+        <w:tc>
+          <w:tcPr>
+            <w:tcW w:type="dxa" w:w="6697"/>
+          </w:tcPr>
+          <w:p>
+            <w:r/>
+          </w:p>
+        </w:tc>
+      </w:tr>
+      <w:tr>
+        <w:tc>
+          <w:tcPr>
+            <w:tcW w:type="dxa" w:w="1606"/>
+          </w:tcPr>
+          <w:p>
+            <w:r>
+              <w:t>Methodology</w:t>
+            </w:r>
+          </w:p>
+        </w:tc>
+        <w:tc>
+          <w:tcPr>
+            <w:tcW w:type="dxa" w:w="6697"/>
+          </w:tcPr>
+          <w:p>
+            <w:r/>
+          </w:p>
+        </w:tc>
+      </w:tr>
+      <w:tr>
+        <w:tc>
+          <w:tcPr>
+            <w:tcW w:type="dxa" w:w="1606"/>
+          </w:tcPr>
+          <w:p>
+            <w:r>
+              <w:t>Company</w:t>
+            </w:r>
+          </w:p>
+        </w:tc>
+        <w:tc>
+          <w:tcPr>
+            <w:tcW w:type="dxa" w:w="6697"/>
+          </w:tcPr>
+          <w:p>
+            <w:r>
+              <w:t>Solita</w:t>
+            </w:r>
+          </w:p>
+        </w:tc>
+      </w:tr>
+      <w:tr>
+        <w:tc>
+          <w:tcPr>
+            <w:tcW w:type="dxa" w:w="1606"/>
+          </w:tcPr>
+          <w:p>
+            <w:r>
+              <w:t>Client</w:t>
+            </w:r>
+          </w:p>
+        </w:tc>
+        <w:tc>
+          <w:tcPr>
+            <w:tcW w:type="dxa" w:w="6697"/>
+          </w:tcPr>
+          <w:p>
+            <w:r>
+              <w:t xml:space="preserve"> INTERNAL</w:t>
+            </w:r>
+          </w:p>
+        </w:tc>
+      </w:tr>
+      <w:tr>
+        <w:tc>
+          <w:tcPr>
+            <w:tcW w:type="dxa" w:w="1606"/>
+          </w:tcPr>
+          <w:p>
+            <w:r>
+              <w:t>Period</w:t>
+            </w:r>
+          </w:p>
+        </w:tc>
+        <w:tc>
+          <w:tcPr>
+            <w:tcW w:type="dxa" w:w="6697"/>
+          </w:tcPr>
+          <w:p>
+            <w:r>
+              <w:t xml:space="preserve">09/2016 - </w:t>
+            </w:r>
+          </w:p>
+        </w:tc>
+      </w:tr>
+      <w:tr>
+        <w:tc>
+          <w:tcPr>
+            <w:tcW w:type="dxa" w:w="1606"/>
+          </w:tcPr>
+          <w:p>
+            <w:r>
+              <w:t>Role</w:t>
+            </w:r>
+          </w:p>
+        </w:tc>
+        <w:tc>
+          <w:tcPr>
+            <w:tcW w:type="dxa" w:w="6697"/>
+          </w:tcPr>
+          <w:p>
+            <w:r>
+              <w:t>PROJECT FERROLOGIC SPARX ENTERPRISE ARCHITECT PLUGIN</w:t>
+            </w:r>
+          </w:p>
+        </w:tc>
+      </w:tr>
+      <w:tr>
+        <w:tc>
+          <w:tcPr>
+            <w:tcW w:type="dxa" w:w="1606"/>
+          </w:tcPr>
+          <w:p>
+            <w:r>
+              <w:t>Tasks</w:t>
+            </w:r>
+          </w:p>
+        </w:tc>
+        <w:tc>
+          <w:tcPr>
+            <w:tcW w:type="dxa" w:w="6697"/>
+          </w:tcPr>
+          <w:p>
+            <w:r>
+              <w:t>Development of EA Plugin (C#) Development of a standardized and automated add-in to design service in Sparx Enterprise Architect, in such way that the analyst and the architects can work faster and way more efficient without being slowed down by repetitive work. Work closely with analysts and architects to find and create functional and useful features to even speed up the work more. Collaborating with a third-party add-in developer, to gain as much extra knowledge of Sparx Enterprise Architect and find new ways of working and thinking. Creating an easy way to deploy and install the add-in on a end-users Sparx enterprise architect client. Building a friendly GUI, easy to use, and tailormade for the client. Using the Sparx enterprise architect API to query the database of enterprise architect directly to speed up the work within an enterprise architect, such as searching for specific services/keywords and if needed replace it by another value, creating a WSDL automatically, …</w:t>
+            </w:r>
+          </w:p>
+        </w:tc>
+      </w:tr>
+      <w:tr>
+        <w:tc>
+          <w:tcPr>
+            <w:tcW w:type="dxa" w:w="1606"/>
+          </w:tcPr>
+          <w:p>
+            <w:r>
+              <w:t>Tools</w:t>
+            </w:r>
+          </w:p>
+        </w:tc>
+        <w:tc>
+          <w:tcPr>
+            <w:tcW w:type="dxa" w:w="6697"/>
+          </w:tcPr>
+          <w:p>
+            <w:r>
+              <w:t>C, C#, #, a, ,</w:t>
+            </w:r>
+          </w:p>
+        </w:tc>
+      </w:tr>
+      <w:tr>
+        <w:tc>
+          <w:tcPr>
+            <w:tcW w:type="dxa" w:w="1606"/>
+          </w:tcPr>
+          <w:p>
+            <w:r>
+              <w:t>Environment</w:t>
+            </w:r>
+          </w:p>
+        </w:tc>
+        <w:tc>
+          <w:tcPr>
+            <w:tcW w:type="dxa" w:w="6697"/>
+          </w:tcPr>
+          <w:p>
+            <w:r/>
+          </w:p>
+        </w:tc>
+      </w:tr>
+      <w:tr>
+        <w:tc>
+          <w:tcPr>
+            <w:tcW w:type="dxa" w:w="1606"/>
+          </w:tcPr>
+          <w:p>
+            <w:r>
+              <w:t>Methodology</w:t>
+            </w:r>
+          </w:p>
+        </w:tc>
+        <w:tc>
+          <w:tcPr>
+            <w:tcW w:type="dxa" w:w="6697"/>
+          </w:tcPr>
+          <w:p>
+            <w:r/>
+          </w:p>
         </w:tc>
       </w:tr>
       <w:tr>
@@ -3079,7 +4319,7 @@
                 <w:i/>
                 <w:color w:val="000000" w:themeColor="text1"/>
               </w:rPr>
-              <w:t xml:space="preserve">['', 'Eager To Learn', 'Problem-solving', 'Client-Centric', 'Coaching']</w:t>
+              <w:t xml:space="preserve">Eager To Learn, Problem-solving, Client-Centric, Coaching</w:t>
             </w:r>
           </w:p>
         </w:tc>
@@ -3135,13 +4375,17 @@
                 <w:i/>
                 <w:color w:val="000000" w:themeColor="text1"/>
               </w:rPr>
-              <w:t xml:space="preserve">[</w:t>
+              <w:t xml:space="preserve"/>
               <w:br/>
               <w:t xml:space="preserve"/>
               <w:br/>
               <w:t xml:space="preserve">Sparx Enterprise Architect, Excellent, 5 years.</w:t>
               <w:br/>
-              <w:t xml:space="preserve">, </w:t>
+              <w:t xml:space="preserve"/>
+              <w:br/>
+              <w:t xml:space="preserve"/>
+              <w:br/>
+              <w:t xml:space="preserve"/>
               <w:br/>
               <w:t xml:space="preserve"/>
               <w:br/>
@@ -3149,125 +4393,245 @@
               <w:br/>
               <w:t xml:space="preserve">Teamwork, Good, 5 years.</w:t>
               <w:br/>
-              <w:t xml:space="preserve">, </w:t>
+              <w:t xml:space="preserve"/>
+              <w:br/>
+              <w:t xml:space="preserve"/>
+              <w:br/>
+              <w:t xml:space="preserve"/>
               <w:br/>
               <w:t xml:space="preserve">BPMN, Excellent, 4 years.</w:t>
               <w:br/>
-              <w:t xml:space="preserve">, </w:t>
+              <w:t xml:space="preserve"/>
+              <w:br/>
+              <w:t xml:space="preserve"/>
+              <w:br/>
+              <w:t xml:space="preserve"/>
               <w:br/>
               <w:t xml:space="preserve">Sparx Enterprise Architect Automation, Good, 4 years.</w:t>
               <w:br/>
-              <w:t xml:space="preserve">, </w:t>
+              <w:t xml:space="preserve"/>
+              <w:br/>
+              <w:t xml:space="preserve"/>
+              <w:br/>
+              <w:t xml:space="preserve"/>
               <w:br/>
               <w:t xml:space="preserve">Integration, Good, 4 years.</w:t>
               <w:br/>
-              <w:t xml:space="preserve">, </w:t>
+              <w:t xml:space="preserve"/>
+              <w:br/>
+              <w:t xml:space="preserve"/>
+              <w:br/>
+              <w:t xml:space="preserve"/>
               <w:br/>
               <w:t xml:space="preserve">SOA, Excellent, 4 years.</w:t>
               <w:br/>
-              <w:t xml:space="preserve">, </w:t>
+              <w:t xml:space="preserve"/>
+              <w:br/>
+              <w:t xml:space="preserve"/>
+              <w:br/>
+              <w:t xml:space="preserve"/>
               <w:br/>
               <w:t xml:space="preserve">Agile  Scrum, Moderate, 4 years.</w:t>
               <w:br/>
-              <w:t xml:space="preserve">, </w:t>
+              <w:t xml:space="preserve"/>
+              <w:br/>
+              <w:t xml:space="preserve"/>
+              <w:br/>
+              <w:t xml:space="preserve"/>
               <w:br/>
               <w:t xml:space="preserve">Technical Analysis, Good, 4 years.</w:t>
               <w:br/>
-              <w:t xml:space="preserve">, </w:t>
+              <w:t xml:space="preserve"/>
+              <w:br/>
+              <w:t xml:space="preserve"/>
+              <w:br/>
+              <w:t xml:space="preserve"/>
               <w:br/>
               <w:t xml:space="preserve">Databases  SQL, Good, 4 years.</w:t>
               <w:br/>
-              <w:t xml:space="preserve">, </w:t>
+              <w:t xml:space="preserve"/>
+              <w:br/>
+              <w:t xml:space="preserve"/>
+              <w:br/>
+              <w:t xml:space="preserve"/>
               <w:br/>
               <w:t xml:space="preserve">SOAP /Webservice, Excellent, 4 years.</w:t>
               <w:br/>
-              <w:t xml:space="preserve">, </w:t>
+              <w:t xml:space="preserve"/>
+              <w:br/>
+              <w:t xml:space="preserve"/>
+              <w:br/>
+              <w:t xml:space="preserve"/>
               <w:br/>
               <w:t xml:space="preserve">SoapUI, Good, 4 years.</w:t>
               <w:br/>
-              <w:t xml:space="preserve">, </w:t>
+              <w:t xml:space="preserve"/>
+              <w:br/>
+              <w:t xml:space="preserve"/>
+              <w:br/>
+              <w:t xml:space="preserve"/>
               <w:br/>
               <w:t xml:space="preserve">Protocols (HTTP, REST, SOAP, FTP), Good, 4 years.</w:t>
               <w:br/>
-              <w:t xml:space="preserve">, </w:t>
+              <w:t xml:space="preserve"/>
+              <w:br/>
+              <w:t xml:space="preserve"/>
+              <w:br/>
+              <w:t xml:space="preserve"/>
               <w:br/>
               <w:t xml:space="preserve">IBM Integration Bus, Good, 3 years.</w:t>
               <w:br/>
-              <w:t xml:space="preserve">, </w:t>
+              <w:t xml:space="preserve"/>
+              <w:br/>
+              <w:t xml:space="preserve"/>
+              <w:br/>
+              <w:t xml:space="preserve"/>
               <w:br/>
               <w:t xml:space="preserve">IBM MQ, Good, 3 years.</w:t>
               <w:br/>
-              <w:t xml:space="preserve">, </w:t>
+              <w:t xml:space="preserve"/>
+              <w:br/>
+              <w:t xml:space="preserve"/>
+              <w:br/>
+              <w:t xml:space="preserve"/>
               <w:br/>
               <w:t xml:space="preserve">webMethods, Moderate, 2 years.</w:t>
               <w:br/>
-              <w:t xml:space="preserve">, </w:t>
+              <w:t xml:space="preserve"/>
+              <w:br/>
+              <w:t xml:space="preserve"/>
+              <w:br/>
+              <w:t xml:space="preserve"/>
               <w:br/>
               <w:t xml:space="preserve">JDBC, Moderate, 4 years.</w:t>
               <w:br/>
-              <w:t xml:space="preserve">, </w:t>
+              <w:t xml:space="preserve"/>
+              <w:br/>
+              <w:t xml:space="preserve"/>
+              <w:br/>
+              <w:t xml:space="preserve"/>
               <w:br/>
               <w:t xml:space="preserve">Trading Networks, Basics, 2 years.</w:t>
               <w:br/>
-              <w:t xml:space="preserve">, </w:t>
+              <w:t xml:space="preserve"/>
+              <w:br/>
+              <w:t xml:space="preserve"/>
+              <w:br/>
+              <w:t xml:space="preserve"/>
               <w:br/>
               <w:t xml:space="preserve">JAVA, Moderate, 1 year.</w:t>
               <w:br/>
-              <w:t xml:space="preserve">, </w:t>
+              <w:t xml:space="preserve"/>
+              <w:br/>
+              <w:t xml:space="preserve"/>
+              <w:br/>
+              <w:t xml:space="preserve"/>
               <w:br/>
               <w:t xml:space="preserve">.NET / C#, Moderate, 3 years.</w:t>
               <w:br/>
-              <w:t xml:space="preserve">, </w:t>
+              <w:t xml:space="preserve"/>
+              <w:br/>
+              <w:t xml:space="preserve"/>
+              <w:br/>
+              <w:t xml:space="preserve"/>
               <w:br/>
               <w:t xml:space="preserve">Python, Basics, 1 year.</w:t>
               <w:br/>
-              <w:t xml:space="preserve">, </w:t>
+              <w:t xml:space="preserve"/>
+              <w:br/>
+              <w:t xml:space="preserve"/>
+              <w:br/>
+              <w:t xml:space="preserve"/>
               <w:br/>
               <w:t xml:space="preserve">Git / Gitlab / Github / Bitbucket, Moderate, 3 years.</w:t>
               <w:br/>
-              <w:t xml:space="preserve">, </w:t>
+              <w:t xml:space="preserve"/>
+              <w:br/>
+              <w:t xml:space="preserve"/>
+              <w:br/>
+              <w:t xml:space="preserve"/>
               <w:br/>
               <w:t xml:space="preserve">SVN, Basics, 2 years.</w:t>
               <w:br/>
-              <w:t xml:space="preserve">, </w:t>
+              <w:t xml:space="preserve"/>
+              <w:br/>
+              <w:t xml:space="preserve"/>
+              <w:br/>
+              <w:t xml:space="preserve"/>
               <w:br/>
               <w:t xml:space="preserve">Relational Databases (Mysql/Mariadb, PostgreSQL, Oracle, DB2, SqlServer)</w:t>
               <w:br/>
               <w:t xml:space="preserve">, Moderate, 4 years.</w:t>
               <w:br/>
-              <w:t xml:space="preserve">, </w:t>
+              <w:t xml:space="preserve"/>
+              <w:br/>
+              <w:t xml:space="preserve"/>
+              <w:br/>
+              <w:t xml:space="preserve"/>
               <w:br/>
               <w:t xml:space="preserve">Kibana, Good, 4 years.</w:t>
               <w:br/>
-              <w:t xml:space="preserve">, </w:t>
+              <w:t xml:space="preserve"/>
+              <w:br/>
+              <w:t xml:space="preserve"/>
+              <w:br/>
+              <w:t xml:space="preserve"/>
               <w:br/>
               <w:t xml:space="preserve">Elasticsearch, Good, 4 years.</w:t>
               <w:br/>
-              <w:t xml:space="preserve">, </w:t>
+              <w:t xml:space="preserve"/>
+              <w:br/>
+              <w:t xml:space="preserve"/>
+              <w:br/>
+              <w:t xml:space="preserve"/>
               <w:br/>
               <w:t xml:space="preserve">Logstash, Moderate, 4 years.</w:t>
               <w:br/>
-              <w:t xml:space="preserve">, </w:t>
+              <w:t xml:space="preserve"/>
+              <w:br/>
+              <w:t xml:space="preserve"/>
+              <w:br/>
+              <w:t xml:space="preserve"/>
               <w:br/>
               <w:t xml:space="preserve">Filebeat, Moderate, 3 years.</w:t>
               <w:br/>
-              <w:t xml:space="preserve">, </w:t>
+              <w:t xml:space="preserve"/>
+              <w:br/>
+              <w:t xml:space="preserve"/>
+              <w:br/>
+              <w:t xml:space="preserve"/>
               <w:br/>
               <w:t xml:space="preserve">Metricbeat, Moderate, 3 years.</w:t>
               <w:br/>
-              <w:t xml:space="preserve">, </w:t>
+              <w:t xml:space="preserve"/>
+              <w:br/>
+              <w:t xml:space="preserve"/>
+              <w:br/>
+              <w:t xml:space="preserve"/>
               <w:br/>
               <w:t xml:space="preserve">ElastAlert, Basics, 3 years.</w:t>
               <w:br/>
-              <w:t xml:space="preserve">, </w:t>
+              <w:t xml:space="preserve"/>
+              <w:br/>
+              <w:t xml:space="preserve"/>
+              <w:br/>
+              <w:t xml:space="preserve"/>
               <w:br/>
               <w:t xml:space="preserve">Gravitee.io, Basics, 1 year.</w:t>
               <w:br/>
-              <w:t xml:space="preserve">, </w:t>
+              <w:t xml:space="preserve"/>
+              <w:br/>
+              <w:t xml:space="preserve"/>
+              <w:br/>
+              <w:t xml:space="preserve"/>
               <w:br/>
               <w:t xml:space="preserve">ARIS (Software AG), Moderate, 2 years.</w:t>
               <w:br/>
-              <w:t xml:space="preserve">]</w:t>
+              <w:t xml:space="preserve"/>
+              <w:br/>
+              <w:t xml:space="preserve"/>
+              <w:br/>
+              <w:t xml:space="preserve"/>
             </w:r>
           </w:p>
         </w:tc>
@@ -3319,7 +4683,7 @@
           <w:p>
             <w:proofErr w:type="gramStart"/>
             <w:r>
-              <w:t xml:space="preserve">[]</w:t>
+              <w:t xml:space="preserve"/>
             </w:r>
           </w:p>
         </w:tc>

</xml_diff>

<commit_message>
languages to cv fixed
</commit_message>
<xml_diff>
--- a/assets/templates/filled_template.docx
+++ b/assets/templates/filled_template.docx
@@ -1170,8 +1170,6 @@
                 <w:sz w:val="22"/>
                 <w:szCs w:val="22"/>
               </w:rPr>
-              <w:t xml:space="preserve">[</w:t>
-              <w:br/>
               <w:t xml:space="preserve"/>
               <w:br/>
               <w:t xml:space="preserve"/>
@@ -1262,11 +1260,7 @@
               </w:rPr>
               <w:t xml:space="preserve">Technology =  IBM</w:t>
               <w:br/>
-              <w:t xml:space="preserve">]</w:t>
-              <w:br/>
-              <w:t xml:space="preserve"/>
-              <w:br/>
-              <w:t xml:space="preserve">[</w:t>
+              <w:t xml:space="preserve"/>
               <w:br/>
               <w:t xml:space="preserve"/>
               <w:br/>
@@ -1358,11 +1352,7 @@
               </w:rPr>
               <w:t xml:space="preserve">Technology =  IBM</w:t>
               <w:br/>
-              <w:t xml:space="preserve">]</w:t>
-              <w:br/>
-              <w:t xml:space="preserve"/>
-              <w:br/>
-              <w:t xml:space="preserve">[</w:t>
+              <w:t xml:space="preserve"/>
               <w:br/>
               <w:t xml:space="preserve"/>
               <w:br/>
@@ -1454,11 +1444,7 @@
               </w:rPr>
               <w:t xml:space="preserve">Technology =  SCRUM.ORG</w:t>
               <w:br/>
-              <w:t xml:space="preserve">]</w:t>
-              <w:br/>
-              <w:t xml:space="preserve"/>
-              <w:br/>
-              <w:t xml:space="preserve">[</w:t>
+              <w:t xml:space="preserve"/>
               <w:br/>
               <w:t xml:space="preserve"/>
               <w:br/>
@@ -1550,11 +1536,7 @@
               </w:rPr>
               <w:t xml:space="preserve">Technology =  FERROLOGIC A SOLITA COMPANY</w:t>
               <w:br/>
-              <w:t xml:space="preserve">]</w:t>
-              <w:br/>
-              <w:t xml:space="preserve"/>
-              <w:br/>
-              <w:t xml:space="preserve">[</w:t>
+              <w:t xml:space="preserve"/>
               <w:br/>
               <w:t xml:space="preserve"/>
               <w:br/>
@@ -1646,11 +1628,7 @@
               </w:rPr>
               <w:t xml:space="preserve">Technology =  WEBMETHODS</w:t>
               <w:br/>
-              <w:t xml:space="preserve">]</w:t>
-              <w:br/>
-              <w:t xml:space="preserve"/>
-              <w:br/>
-              <w:t xml:space="preserve">[</w:t>
+              <w:t xml:space="preserve"/>
               <w:br/>
               <w:t xml:space="preserve"/>
               <w:br/>
@@ -1768,11 +1746,7 @@
               <w:br/>
               <w:t xml:space="preserve"/>
               <w:br/>
-              <w:t xml:space="preserve">]</w:t>
-              <w:br/>
-              <w:t xml:space="preserve"/>
-              <w:br/>
-              <w:t xml:space="preserve">[</w:t>
+              <w:t xml:space="preserve"/>
               <w:br/>
               <w:t xml:space="preserve"/>
               <w:br/>
@@ -1888,11 +1862,7 @@
               <w:br/>
               <w:t xml:space="preserve"/>
               <w:br/>
-              <w:t xml:space="preserve">]</w:t>
-              <w:br/>
-              <w:t xml:space="preserve"/>
-              <w:br/>
-              <w:t xml:space="preserve">[</w:t>
+              <w:t xml:space="preserve"/>
               <w:br/>
               <w:t xml:space="preserve"/>
               <w:br/>
@@ -2008,11 +1978,7 @@
               <w:br/>
               <w:t xml:space="preserve"/>
               <w:br/>
-              <w:t xml:space="preserve">]</w:t>
-              <w:br/>
-              <w:t xml:space="preserve"/>
-              <w:br/>
-              <w:t xml:space="preserve">[</w:t>
+              <w:t xml:space="preserve"/>
               <w:br/>
               <w:t xml:space="preserve"/>
               <w:br/>
@@ -2128,11 +2094,7 @@
               <w:br/>
               <w:t xml:space="preserve"/>
               <w:br/>
-              <w:t xml:space="preserve">]</w:t>
-              <w:br/>
-              <w:t xml:space="preserve"/>
-              <w:br/>
-              <w:t xml:space="preserve">[</w:t>
+              <w:t xml:space="preserve"/>
               <w:br/>
               <w:t xml:space="preserve"/>
               <w:br/>
@@ -2247,8 +2209,6 @@
               <w:t xml:space="preserve">Reference = https://www.coursera.org/account/accomplishments/verify/L228QR2UQUGU</w:t>
               <w:br/>
               <w:t xml:space="preserve"/>
-              <w:br/>
-              <w:t xml:space="preserve">]</w:t>
               <w:br/>
               <w:t xml:space="preserve"/>
               <w:br/>
@@ -2416,7 +2376,7 @@
           <w:p>
             <w:proofErr w:type="gramStart"/>
             <w:r>
-              <w:t xml:space="preserve"/>
+              <w:t xml:space="preserve">Good</w:t>
             </w:r>
           </w:p>
         </w:tc>
@@ -2427,7 +2387,7 @@
           <w:p>
             <w:proofErr w:type="gramStart"/>
             <w:r>
-              <w:t xml:space="preserve"> </w:t>
+              <w:t xml:space="preserve">Native language </w:t>
             </w:r>
           </w:p>
         </w:tc>
@@ -2438,7 +2398,7 @@
           <w:p>
             <w:proofErr w:type="gramStart"/>
             <w:r>
-              <w:t xml:space="preserve"/>
+              <w:t xml:space="preserve">Excellent</w:t>
             </w:r>
           </w:p>
         </w:tc>
@@ -2472,7 +2432,7 @@
           <w:p>
             <w:proofErr w:type="gramStart"/>
             <w:r>
-              <w:t xml:space="preserve"/>
+              <w:t xml:space="preserve">Good</w:t>
             </w:r>
           </w:p>
         </w:tc>
@@ -2483,7 +2443,7 @@
           <w:p>
             <w:proofErr w:type="gramStart"/>
             <w:r>
-              <w:t xml:space="preserve"> </w:t>
+              <w:t xml:space="preserve">Native language </w:t>
             </w:r>
           </w:p>
         </w:tc>
@@ -2494,7 +2454,7 @@
           <w:p>
             <w:proofErr w:type="gramStart"/>
             <w:r>
-              <w:t xml:space="preserve"/>
+              <w:t xml:space="preserve">Excellent</w:t>
             </w:r>
           </w:p>
         </w:tc>
@@ -2539,7 +2499,7 @@
           <w:p>
             <w:proofErr w:type="gramStart"/>
             <w:r>
-              <w:t xml:space="preserve"/>
+              <w:t xml:space="preserve">Native language</w:t>
             </w:r>
           </w:p>
         </w:tc>
@@ -2550,7 +2510,7 @@
           <w:p>
             <w:proofErr w:type="gramStart"/>
             <w:r>
-              <w:t xml:space="preserve"/>
+              <w:t xml:space="preserve">Excellent</w:t>
             </w:r>
           </w:p>
         </w:tc>

</xml_diff>

<commit_message>
tool gets added to list if client filles it in and its not already in the list of tools
</commit_message>
<xml_diff>
--- a/assets/templates/filled_template.docx
+++ b/assets/templates/filled_template.docx
@@ -1100,8 +1100,6 @@
               <w:t xml:space="preserve"/>
               <w:br/>
               <w:t xml:space="preserve"/>
-              <w:br/>
-              <w:t xml:space="preserve"/>
             </w:r>
           </w:p>
         </w:tc>
@@ -1263,8 +1261,6 @@
               <w:t xml:space="preserve"/>
               <w:br/>
               <w:t xml:space="preserve"/>
-              <w:br/>
-              <w:t xml:space="preserve"/>
             </w:r>
             <w:r>
               <w:rPr>
@@ -1355,8 +1351,6 @@
               <w:t xml:space="preserve"/>
               <w:br/>
               <w:t xml:space="preserve"/>
-              <w:br/>
-              <w:t xml:space="preserve"/>
             </w:r>
             <w:r>
               <w:rPr>
@@ -1447,8 +1441,6 @@
               <w:t xml:space="preserve"/>
               <w:br/>
               <w:t xml:space="preserve"/>
-              <w:br/>
-              <w:t xml:space="preserve"/>
             </w:r>
             <w:r>
               <w:rPr>
@@ -1539,8 +1531,6 @@
               <w:t xml:space="preserve"/>
               <w:br/>
               <w:t xml:space="preserve"/>
-              <w:br/>
-              <w:t xml:space="preserve"/>
             </w:r>
             <w:r>
               <w:rPr>
@@ -1631,8 +1621,6 @@
               <w:t xml:space="preserve"/>
               <w:br/>
               <w:t xml:space="preserve"/>
-              <w:br/>
-              <w:t xml:space="preserve"/>
             </w:r>
             <w:r>
               <w:rPr>
@@ -1749,8 +1737,6 @@
               <w:t xml:space="preserve"/>
               <w:br/>
               <w:t xml:space="preserve"/>
-              <w:br/>
-              <w:t xml:space="preserve"/>
             </w:r>
             <w:r>
               <w:rPr>
@@ -1865,8 +1851,6 @@
               <w:t xml:space="preserve"/>
               <w:br/>
               <w:t xml:space="preserve"/>
-              <w:br/>
-              <w:t xml:space="preserve"/>
             </w:r>
             <w:r>
               <w:rPr>
@@ -1981,8 +1965,6 @@
               <w:t xml:space="preserve"/>
               <w:br/>
               <w:t xml:space="preserve"/>
-              <w:br/>
-              <w:t xml:space="preserve"/>
             </w:r>
             <w:r>
               <w:rPr>
@@ -2097,8 +2079,6 @@
               <w:t xml:space="preserve"/>
               <w:br/>
               <w:t xml:space="preserve"/>
-              <w:br/>
-              <w:t xml:space="preserve"/>
             </w:r>
             <w:r>
               <w:rPr>
@@ -2207,8 +2187,6 @@
                 <w:szCs w:val="22"/>
               </w:rPr>
               <w:t xml:space="preserve">Reference = https://www.coursera.org/account/accomplishments/verify/L228QR2UQUGU</w:t>
-              <w:br/>
-              <w:t xml:space="preserve"/>
               <w:br/>
               <w:t xml:space="preserve"/>
               <w:br/>
@@ -2488,7 +2466,7 @@
           <w:p>
             <w:proofErr w:type="gramStart"/>
             <w:r>
-              <w:t xml:space="preserve"/>
+              <w:t xml:space="preserve">Good</w:t>
             </w:r>
           </w:p>
         </w:tc>
@@ -2949,7 +2927,7 @@
           </w:tcPr>
           <w:p>
             <w:r>
-              <w:t>,, a</w:t>
+              <w:t>abc</w:t>
             </w:r>
           </w:p>
         </w:tc>
@@ -3145,7 +3123,7 @@
           </w:tcPr>
           <w:p>
             <w:r>
-              <w:t>,, AWS, a</w:t>
+              <w:t>AWS</w:t>
             </w:r>
           </w:p>
         </w:tc>
@@ -3316,9 +3294,7 @@
             <w:tcW w:type="dxa" w:w="6697"/>
           </w:tcPr>
           <w:p>
-            <w:r>
-              <w:t>,, a</w:t>
-            </w:r>
+            <w:r/>
           </w:p>
         </w:tc>
       </w:tr>
@@ -3491,7 +3467,7 @@
           </w:tcPr>
           <w:p>
             <w:r>
-              <w:t>,, Git</w:t>
+              <w:t>Git</w:t>
             </w:r>
           </w:p>
         </w:tc>
@@ -3663,7 +3639,7 @@
           </w:tcPr>
           <w:p>
             <w:r>
-              <w:t>,, Salesforce, a</w:t>
+              <w:t>Salesforce</w:t>
             </w:r>
           </w:p>
         </w:tc>
@@ -3836,9 +3812,7 @@
             <w:tcW w:type="dxa" w:w="6697"/>
           </w:tcPr>
           <w:p>
-            <w:r>
-              <w:t>,, a</w:t>
-            </w:r>
+            <w:r/>
           </w:p>
         </w:tc>
       </w:tr>
@@ -4011,7 +3985,7 @@
           </w:tcPr>
           <w:p>
             <w:r>
-              <w:t>,, excel, a</w:t>
+              <w:t>excel</w:t>
             </w:r>
           </w:p>
         </w:tc>
@@ -4183,7 +4157,7 @@
           </w:tcPr>
           <w:p>
             <w:r>
-              <w:t>C, C#, #, a, ,</w:t>
+              <w:t>C, C#</w:t>
             </w:r>
           </w:p>
         </w:tc>
@@ -4347,8 +4321,6 @@
               <w:br/>
               <w:t xml:space="preserve"/>
               <w:br/>
-              <w:t xml:space="preserve"/>
-              <w:br/>
               <w:t xml:space="preserve">Sparx Enterprise Architect Excellent 5 years</w:t>
               <w:br/>
               <w:t xml:space="preserve">Teamwork, Good, 5 years.</w:t>
@@ -4357,168 +4329,126 @@
               <w:br/>
               <w:t xml:space="preserve"/>
               <w:br/>
-              <w:t xml:space="preserve"/>
-              <w:br/>
               <w:t xml:space="preserve">BPMN, Excellent, 4 years.</w:t>
               <w:br/>
               <w:t xml:space="preserve"/>
               <w:br/>
               <w:t xml:space="preserve"/>
               <w:br/>
-              <w:t xml:space="preserve"/>
-              <w:br/>
               <w:t xml:space="preserve">Sparx Enterprise Architect Automation, Good, 4 years.</w:t>
               <w:br/>
               <w:t xml:space="preserve"/>
               <w:br/>
               <w:t xml:space="preserve"/>
               <w:br/>
-              <w:t xml:space="preserve"/>
-              <w:br/>
               <w:t xml:space="preserve">Integration, Good, 4 years.</w:t>
               <w:br/>
               <w:t xml:space="preserve"/>
               <w:br/>
               <w:t xml:space="preserve"/>
               <w:br/>
-              <w:t xml:space="preserve"/>
-              <w:br/>
               <w:t xml:space="preserve">SOA, Excellent, 4 years.</w:t>
               <w:br/>
               <w:t xml:space="preserve"/>
               <w:br/>
               <w:t xml:space="preserve"/>
               <w:br/>
-              <w:t xml:space="preserve"/>
-              <w:br/>
               <w:t xml:space="preserve">Agile  Scrum, Moderate, 4 years.</w:t>
               <w:br/>
               <w:t xml:space="preserve"/>
               <w:br/>
               <w:t xml:space="preserve"/>
               <w:br/>
-              <w:t xml:space="preserve"/>
-              <w:br/>
               <w:t xml:space="preserve">Technical Analysis, Good, 4 years.</w:t>
               <w:br/>
               <w:t xml:space="preserve"/>
               <w:br/>
               <w:t xml:space="preserve"/>
               <w:br/>
-              <w:t xml:space="preserve"/>
-              <w:br/>
               <w:t xml:space="preserve">Databases  SQL, Good, 4 years.</w:t>
               <w:br/>
               <w:t xml:space="preserve"/>
               <w:br/>
               <w:t xml:space="preserve"/>
               <w:br/>
-              <w:t xml:space="preserve"/>
-              <w:br/>
               <w:t xml:space="preserve">SOAP /Webservice, Excellent, 4 years.</w:t>
               <w:br/>
               <w:t xml:space="preserve"/>
               <w:br/>
               <w:t xml:space="preserve"/>
               <w:br/>
-              <w:t xml:space="preserve"/>
-              <w:br/>
               <w:t xml:space="preserve">SoapUI, Good, 4 years.</w:t>
               <w:br/>
               <w:t xml:space="preserve"/>
               <w:br/>
               <w:t xml:space="preserve"/>
               <w:br/>
-              <w:t xml:space="preserve"/>
-              <w:br/>
               <w:t xml:space="preserve">Protocols (HTTP, REST, SOAP, FTP), Good, 4 years.</w:t>
               <w:br/>
               <w:t xml:space="preserve"/>
               <w:br/>
               <w:t xml:space="preserve"/>
               <w:br/>
-              <w:t xml:space="preserve"/>
-              <w:br/>
               <w:t xml:space="preserve">IBM Integration Bus, Good, 3 years.</w:t>
               <w:br/>
               <w:t xml:space="preserve"/>
               <w:br/>
               <w:t xml:space="preserve"/>
               <w:br/>
-              <w:t xml:space="preserve"/>
-              <w:br/>
               <w:t xml:space="preserve">IBM MQ, Good, 3 years.</w:t>
               <w:br/>
               <w:t xml:space="preserve"/>
               <w:br/>
               <w:t xml:space="preserve"/>
               <w:br/>
-              <w:t xml:space="preserve"/>
-              <w:br/>
               <w:t xml:space="preserve">webMethods, Moderate, 2 years.</w:t>
               <w:br/>
               <w:t xml:space="preserve"/>
               <w:br/>
               <w:t xml:space="preserve"/>
               <w:br/>
-              <w:t xml:space="preserve"/>
-              <w:br/>
               <w:t xml:space="preserve">JDBC, Moderate, 4 years.</w:t>
               <w:br/>
               <w:t xml:space="preserve"/>
               <w:br/>
               <w:t xml:space="preserve"/>
               <w:br/>
-              <w:t xml:space="preserve"/>
-              <w:br/>
               <w:t xml:space="preserve">Trading Networks, Basics, 2 years.</w:t>
               <w:br/>
               <w:t xml:space="preserve"/>
               <w:br/>
               <w:t xml:space="preserve"/>
               <w:br/>
-              <w:t xml:space="preserve"/>
-              <w:br/>
               <w:t xml:space="preserve">JAVA, Moderate, 1 year.</w:t>
               <w:br/>
               <w:t xml:space="preserve"/>
               <w:br/>
               <w:t xml:space="preserve"/>
               <w:br/>
-              <w:t xml:space="preserve"/>
-              <w:br/>
               <w:t xml:space="preserve">.NET / C#, Moderate, 3 years.</w:t>
               <w:br/>
               <w:t xml:space="preserve"/>
               <w:br/>
               <w:t xml:space="preserve"/>
               <w:br/>
-              <w:t xml:space="preserve"/>
-              <w:br/>
               <w:t xml:space="preserve">Python, Basics, 1 year.</w:t>
               <w:br/>
               <w:t xml:space="preserve"/>
               <w:br/>
               <w:t xml:space="preserve"/>
               <w:br/>
-              <w:t xml:space="preserve"/>
-              <w:br/>
               <w:t xml:space="preserve">Git / Gitlab / Github / Bitbucket, Moderate, 3 years.</w:t>
               <w:br/>
               <w:t xml:space="preserve"/>
               <w:br/>
               <w:t xml:space="preserve"/>
               <w:br/>
-              <w:t xml:space="preserve"/>
-              <w:br/>
               <w:t xml:space="preserve">SVN, Basics, 2 years.</w:t>
               <w:br/>
               <w:t xml:space="preserve"/>
               <w:br/>
               <w:t xml:space="preserve"/>
               <w:br/>
-              <w:t xml:space="preserve"/>
-              <w:br/>
               <w:t xml:space="preserve">Relational Databases (Mysql/Mariadb, PostgreSQL, Oracle, DB2, SqlServer)</w:t>
               <w:br/>
               <w:t xml:space="preserve">, Moderate, 4 years.</w:t>
@@ -4527,67 +4457,49 @@
               <w:br/>
               <w:t xml:space="preserve"/>
               <w:br/>
-              <w:t xml:space="preserve"/>
-              <w:br/>
               <w:t xml:space="preserve">Kibana, Good, 4 years.</w:t>
               <w:br/>
               <w:t xml:space="preserve"/>
               <w:br/>
               <w:t xml:space="preserve"/>
               <w:br/>
-              <w:t xml:space="preserve"/>
-              <w:br/>
               <w:t xml:space="preserve">Elasticsearch, Good, 4 years.</w:t>
               <w:br/>
               <w:t xml:space="preserve"/>
               <w:br/>
               <w:t xml:space="preserve"/>
               <w:br/>
-              <w:t xml:space="preserve"/>
-              <w:br/>
               <w:t xml:space="preserve">Logstash, Moderate, 4 years.</w:t>
               <w:br/>
               <w:t xml:space="preserve"/>
               <w:br/>
               <w:t xml:space="preserve"/>
               <w:br/>
-              <w:t xml:space="preserve"/>
-              <w:br/>
               <w:t xml:space="preserve">Filebeat, Moderate, 3 years.</w:t>
               <w:br/>
               <w:t xml:space="preserve"/>
               <w:br/>
               <w:t xml:space="preserve"/>
               <w:br/>
-              <w:t xml:space="preserve"/>
-              <w:br/>
               <w:t xml:space="preserve">Metricbeat, Moderate, 3 years.</w:t>
               <w:br/>
               <w:t xml:space="preserve"/>
               <w:br/>
               <w:t xml:space="preserve"/>
               <w:br/>
-              <w:t xml:space="preserve"/>
-              <w:br/>
               <w:t xml:space="preserve">ElastAlert, Basics, 3 years.</w:t>
               <w:br/>
               <w:t xml:space="preserve"/>
               <w:br/>
               <w:t xml:space="preserve"/>
               <w:br/>
-              <w:t xml:space="preserve"/>
-              <w:br/>
               <w:t xml:space="preserve">Gravitee.io, Basics, 1 year.</w:t>
               <w:br/>
               <w:t xml:space="preserve"/>
               <w:br/>
               <w:t xml:space="preserve"/>
               <w:br/>
-              <w:t xml:space="preserve"/>
-              <w:br/>
               <w:t xml:space="preserve">ARIS (Software AG), Moderate, 2 years.</w:t>
-              <w:br/>
-              <w:t xml:space="preserve"/>
               <w:br/>
               <w:t xml:space="preserve"/>
               <w:br/>

</xml_diff>